<commit_message>
Enlace a AJDT 4.8
</commit_message>
<xml_diff>
--- a/Taller Aspectos.docx
+++ b/Taller Aspectos.docx
@@ -180,7 +180,10 @@
       </w:r>
       <w:proofErr w:type="spellEnd"/>
       <w:r>
-        <w:t xml:space="preserve"> 4.6</w:t>
+        <w:t xml:space="preserve"> 4.</w:t>
+      </w:r>
+      <w:r>
+        <w:t>8</w:t>
       </w:r>
     </w:p>
     <w:p>
@@ -209,7 +212,19 @@
         <w:rPr>
           <w:lang w:val="en-US"/>
         </w:rPr>
-        <w:t>: http://download.eclipse.org/tools/ajdt/46/dev/update</w:t>
+        <w:t>: http://download.eclipse.org/tools/ajdt/4</w:t>
+      </w:r>
+      <w:r>
+        <w:rPr>
+          <w:lang w:val="en-US"/>
+        </w:rPr>
+        <w:t>8</w:t>
+      </w:r>
+      <w:r>
+        <w:rPr>
+          <w:lang w:val="en-US"/>
+        </w:rPr>
+        <w:t>/dev/update</w:t>
       </w:r>
     </w:p>
     <w:p>
@@ -572,8 +587,6 @@
       <w:r>
         <w:t xml:space="preserve"> </w:t>
       </w:r>
-      <w:bookmarkStart w:id="0" w:name="_GoBack"/>
-      <w:bookmarkEnd w:id="0"/>
     </w:p>
     <w:p>
       <w:pPr>
@@ -620,7 +633,27 @@
         <w:rPr>
           <w:b/>
         </w:rPr>
-        <w:t xml:space="preserve"> derecho sobre proyecto &gt; Configure &gt; </w:t>
+        <w:t xml:space="preserve"> derecho sobre proyecto</w:t>
+      </w:r>
+      <w:r>
+        <w:rPr>
+          <w:b/>
+        </w:rPr>
+        <w:t xml:space="preserve"> </w:t>
+      </w:r>
+      <w:proofErr w:type="spellStart"/>
+      <w:r>
+        <w:rPr>
+          <w:b/>
+        </w:rPr>
+        <w:t>ConsultaEntidades</w:t>
+      </w:r>
+      <w:proofErr w:type="spellEnd"/>
+      <w:r>
+        <w:rPr>
+          <w:b/>
+        </w:rPr>
+        <w:t xml:space="preserve"> &gt; Configure &gt; </w:t>
       </w:r>
       <w:proofErr w:type="spellStart"/>
       <w:r>
@@ -1230,12 +1263,12 @@
         <w:lastRenderedPageBreak/>
         <w:t xml:space="preserve">Cree un nuevo Aspecto: </w:t>
       </w:r>
-      <w:bookmarkStart w:id="1" w:name="_Hlk528055788"/>
+      <w:bookmarkStart w:id="0" w:name="_Hlk528055788"/>
       <w:proofErr w:type="spellStart"/>
       <w:r>
         <w:t>VerificarSesion</w:t>
       </w:r>
-      <w:bookmarkEnd w:id="1"/>
+      <w:bookmarkEnd w:id="0"/>
       <w:r>
         <w:t>.aj</w:t>
       </w:r>
@@ -1501,7 +1534,37 @@
                                 <w:sz w:val="20"/>
                                 <w:lang w:val="en-US"/>
                               </w:rPr>
-                              <w:t xml:space="preserve"> ()); </w:t>
+                              <w:t xml:space="preserve"> </w:t>
+                            </w:r>
+                            <w:r>
+                              <w:rPr>
+                                <w:sz w:val="20"/>
+                                <w:lang w:val="en-US"/>
+                              </w:rPr>
+                              <w:t xml:space="preserve">para </w:t>
+                            </w:r>
+                            <w:proofErr w:type="spellStart"/>
+                            <w:r>
+                              <w:rPr>
+                                <w:sz w:val="20"/>
+                                <w:lang w:val="en-US"/>
+                              </w:rPr>
+                              <w:t>consultar</w:t>
+                            </w:r>
+                            <w:proofErr w:type="spellEnd"/>
+                            <w:r>
+                              <w:rPr>
+                                <w:sz w:val="20"/>
+                                <w:lang w:val="en-US"/>
+                              </w:rPr>
+                              <w:t xml:space="preserve"> </w:t>
+                            </w:r>
+                            <w:r>
+                              <w:rPr>
+                                <w:sz w:val="20"/>
+                                <w:lang w:val="en-US"/>
+                              </w:rPr>
+                              <w:t xml:space="preserve">()); </w:t>
                             </w:r>
                           </w:p>
                           <w:p>
@@ -2022,7 +2085,37 @@
                           <w:sz w:val="20"/>
                           <w:lang w:val="en-US"/>
                         </w:rPr>
-                        <w:t xml:space="preserve"> ()); </w:t>
+                        <w:t xml:space="preserve"> </w:t>
+                      </w:r>
+                      <w:r>
+                        <w:rPr>
+                          <w:sz w:val="20"/>
+                          <w:lang w:val="en-US"/>
+                        </w:rPr>
+                        <w:t xml:space="preserve">para </w:t>
+                      </w:r>
+                      <w:proofErr w:type="spellStart"/>
+                      <w:r>
+                        <w:rPr>
+                          <w:sz w:val="20"/>
+                          <w:lang w:val="en-US"/>
+                        </w:rPr>
+                        <w:t>consultar</w:t>
+                      </w:r>
+                      <w:proofErr w:type="spellEnd"/>
+                      <w:r>
+                        <w:rPr>
+                          <w:sz w:val="20"/>
+                          <w:lang w:val="en-US"/>
+                        </w:rPr>
+                        <w:t xml:space="preserve"> </w:t>
+                      </w:r>
+                      <w:r>
+                        <w:rPr>
+                          <w:sz w:val="20"/>
+                          <w:lang w:val="en-US"/>
+                        </w:rPr>
+                        <w:t xml:space="preserve">()); </w:t>
                       </w:r>
                     </w:p>
                     <w:p>
@@ -2309,7 +2402,10 @@
       </w:r>
     </w:p>
     <w:p/>
-    <w:p/>
+    <w:p>
+      <w:bookmarkStart w:id="1" w:name="_GoBack"/>
+      <w:bookmarkEnd w:id="1"/>
+    </w:p>
     <w:p/>
     <w:p/>
     <w:p/>

</xml_diff>